<commit_message>
feat: Added parts of script to work document
</commit_message>
<xml_diff>
--- a/Selbstbericht Hacker School Pascal Boehler.docx
+++ b/Selbstbericht Hacker School Pascal Boehler.docx
@@ -1,6 +1,6 @@
 
 <file path=word/document.xml><?xml version="1.0" encoding="utf-8"?>
-<w:document xmlns:wpc="http://schemas.microsoft.com/office/word/2010/wordprocessingCanvas" xmlns:cx="http://schemas.microsoft.com/office/drawing/2014/chartex" xmlns:cx1="http://schemas.microsoft.com/office/drawing/2015/9/8/chartex" xmlns:cx2="http://schemas.microsoft.com/office/drawing/2015/10/21/chartex" xmlns:cx3="http://schemas.microsoft.com/office/drawing/2016/5/9/chartex" xmlns:cx4="http://schemas.microsoft.com/office/drawing/2016/5/10/chartex" xmlns:cx5="http://schemas.microsoft.com/office/drawing/2016/5/11/chartex" xmlns:cx6="http://schemas.microsoft.com/office/drawing/2016/5/12/chartex" xmlns:cx7="http://schemas.microsoft.com/office/drawing/2016/5/13/chartex" xmlns:cx8="http://schemas.microsoft.com/office/drawing/2016/5/14/chartex" xmlns:mc="http://schemas.openxmlformats.org/markup-compatibility/2006" xmlns:aink="http://schemas.microsoft.com/office/drawing/2016/ink" xmlns:am3d="http://schemas.microsoft.com/office/drawing/2017/model3d" xmlns:o="urn:schemas-microsoft-com:office:office" xmlns:r="http://schemas.openxmlformats.org/officeDocument/2006/relationships" xmlns:m="http://schemas.openxmlformats.org/officeDocument/2006/math" xmlns:v="urn:schemas-microsoft-com:vml" xmlns:wp14="http://schemas.microsoft.com/office/word/2010/wordprocessingDrawing" xmlns:wp="http://schemas.openxmlformats.org/drawingml/2006/wordprocessingDrawing" xmlns:w10="urn:schemas-microsoft-com:office:word" xmlns:w="http://schemas.openxmlformats.org/wordprocessingml/2006/main" xmlns:w14="http://schemas.microsoft.com/office/word/2010/wordml" xmlns:w15="http://schemas.microsoft.com/office/word/2012/wordml" xmlns:w16cid="http://schemas.microsoft.com/office/word/2016/wordml/cid" xmlns:w16se="http://schemas.microsoft.com/office/word/2015/wordml/symex" xmlns:wpg="http://schemas.microsoft.com/office/word/2010/wordprocessingGroup" xmlns:wpi="http://schemas.microsoft.com/office/word/2010/wordprocessingInk" xmlns:wne="http://schemas.microsoft.com/office/word/2006/wordml" xmlns:wps="http://schemas.microsoft.com/office/word/2010/wordprocessingShape" mc:Ignorable="w14 w15 w16se w16cid wp14">
+<w:document xmlns:wpc="http://schemas.microsoft.com/office/word/2010/wordprocessingCanvas" xmlns:cx="http://schemas.microsoft.com/office/drawing/2014/chartex" xmlns:cx1="http://schemas.microsoft.com/office/drawing/2015/9/8/chartex" xmlns:cx2="http://schemas.microsoft.com/office/drawing/2015/10/21/chartex" xmlns:cx3="http://schemas.microsoft.com/office/drawing/2016/5/9/chartex" xmlns:cx4="http://schemas.microsoft.com/office/drawing/2016/5/10/chartex" xmlns:cx5="http://schemas.microsoft.com/office/drawing/2016/5/11/chartex" xmlns:cx6="http://schemas.microsoft.com/office/drawing/2016/5/12/chartex" xmlns:cx7="http://schemas.microsoft.com/office/drawing/2016/5/13/chartex" xmlns:cx8="http://schemas.microsoft.com/office/drawing/2016/5/14/chartex" xmlns:mc="http://schemas.openxmlformats.org/markup-compatibility/2006" xmlns:aink="http://schemas.microsoft.com/office/drawing/2016/ink" xmlns:am3d="http://schemas.microsoft.com/office/drawing/2017/model3d" xmlns:o="urn:schemas-microsoft-com:office:office" xmlns:oel="http://schemas.microsoft.com/office/2019/extlst" xmlns:r="http://schemas.openxmlformats.org/officeDocument/2006/relationships" xmlns:m="http://schemas.openxmlformats.org/officeDocument/2006/math" xmlns:v="urn:schemas-microsoft-com:vml" xmlns:wp14="http://schemas.microsoft.com/office/word/2010/wordprocessingDrawing" xmlns:wp="http://schemas.openxmlformats.org/drawingml/2006/wordprocessingDrawing" xmlns:w10="urn:schemas-microsoft-com:office:word" xmlns:w="http://schemas.openxmlformats.org/wordprocessingml/2006/main" xmlns:w14="http://schemas.microsoft.com/office/word/2010/wordml" xmlns:w15="http://schemas.microsoft.com/office/word/2012/wordml" xmlns:w16cex="http://schemas.microsoft.com/office/word/2018/wordml/cex" xmlns:w16cid="http://schemas.microsoft.com/office/word/2016/wordml/cid" xmlns:w16="http://schemas.microsoft.com/office/word/2018/wordml" xmlns:w16sdtdh="http://schemas.microsoft.com/office/word/2020/wordml/sdtdatahash" xmlns:w16se="http://schemas.microsoft.com/office/word/2015/wordml/symex" xmlns:wpg="http://schemas.microsoft.com/office/word/2010/wordprocessingGroup" xmlns:wpi="http://schemas.microsoft.com/office/word/2010/wordprocessingInk" xmlns:wne="http://schemas.microsoft.com/office/word/2006/wordml" xmlns:wps="http://schemas.microsoft.com/office/word/2010/wordprocessingShape" mc:Ignorable="w14 w15 w16se w16cid w16 w16cex w16sdtdh wp14">
   <w:body>
     <w:p>
       <w:pPr>
@@ -105,23 +105,24 @@
         <w:t>Thema</w:t>
       </w:r>
       <w:r>
-        <w:t xml:space="preserve">: </w:t>
-      </w:r>
-      <w:r>
-        <w:t>#</w:t>
-      </w:r>
-      <w:proofErr w:type="gramStart"/>
-      <w:r>
-        <w:t># ,</w:t>
-      </w:r>
-      <w:proofErr w:type="gramEnd"/>
-      <w:r>
-        <w:t xml:space="preserve"> ## , ##</w:t>
-      </w:r>
-    </w:p>
-    <w:p>
-      <w:r>
-        <w:t>Durchgeführt am: ##, ##, ##</w:t>
+        <w:t>:</w:t>
+      </w:r>
+      <w:r>
+        <w:t xml:space="preserve"> Flappy Bird Spiel mit Scratch, Einführung in HTML und CSS</w:t>
+      </w:r>
+    </w:p>
+    <w:p>
+      <w:r>
+        <w:t xml:space="preserve">Durchgeführt am: </w:t>
+      </w:r>
+      <w:r>
+        <w:t>17.11.2022</w:t>
+      </w:r>
+      <w:r>
+        <w:t xml:space="preserve"> </w:t>
+      </w:r>
+      <w:r>
+        <w:t>(HTML); 18.11.2022 (Scratch); 25.11.2022 (HTML)</w:t>
       </w:r>
     </w:p>
     <w:p/>
@@ -151,7 +152,9 @@
       </w:r>
       <w:r>
         <w:tab/>
-        <w:t>Max Mustermann</w:t>
+      </w:r>
+      <w:r>
+        <w:t>Pascal Böhler</w:t>
       </w:r>
     </w:p>
     <w:p>
@@ -160,7 +163,9 @@
       </w:r>
       <w:r>
         <w:tab/>
-        <w:t>01.01.2000</w:t>
+      </w:r>
+      <w:r>
+        <w:t>23.11.2002</w:t>
       </w:r>
     </w:p>
     <w:p>
@@ -181,7 +186,9 @@
       </w:r>
       <w:r>
         <w:tab/>
-        <w:t>112233</w:t>
+      </w:r>
+      <w:r>
+        <w:t>227212</w:t>
       </w:r>
     </w:p>
     <w:p>
@@ -193,7 +200,9 @@
       </w:r>
       <w:r>
         <w:tab/>
-        <w:t>Musterstr. 1a</w:t>
+      </w:r>
+      <w:r>
+        <w:t>Hühnerposten 12, Apartment 808</w:t>
       </w:r>
     </w:p>
     <w:p>
@@ -205,7 +214,18 @@
       </w:r>
       <w:r>
         <w:tab/>
-        <w:t>12345 Musterhausen</w:t>
+      </w:r>
+      <w:r>
+        <w:t>20097</w:t>
+      </w:r>
+      <w:r>
+        <w:t xml:space="preserve"> </w:t>
+      </w:r>
+      <w:r>
+        <w:t>Hansestadt H</w:t>
+      </w:r>
+      <w:r>
+        <w:t>amburg</w:t>
       </w:r>
     </w:p>
     <w:p>
@@ -217,13 +237,9 @@
       </w:r>
       <w:r>
         <w:tab/>
-        <w:t>max.m</w:t>
-      </w:r>
-      <w:r>
-        <w:t>u</w:t>
-      </w:r>
-      <w:r>
-        <w:t>stermann@tuhh.de</w:t>
+      </w:r>
+      <w:r>
+        <w:t>p.boehler@stud.bhh.de</w:t>
       </w:r>
     </w:p>
     <w:p>
@@ -290,7 +306,7 @@
       <w:r>
         <w:fldChar w:fldCharType="separate"/>
       </w:r>
-      <w:hyperlink w:anchor="_Toc118811812" w:history="1">
+      <w:hyperlink w:anchor="_Toc119079894" w:history="1">
         <w:r>
           <w:rPr>
             <w:rStyle w:val="Hyperlink"/>
@@ -334,7 +350,7 @@
             <w:noProof/>
             <w:webHidden/>
           </w:rPr>
-          <w:instrText xml:space="preserve"> PAGEREF _Toc118811812 \h </w:instrText>
+          <w:instrText xml:space="preserve"> PAGEREF _Toc119079894 \h </w:instrText>
         </w:r>
         <w:r>
           <w:rPr>
@@ -378,7 +394,7 @@
           <w:lang w:val="de-DE" w:eastAsia="de-DE"/>
         </w:rPr>
       </w:pPr>
-      <w:hyperlink w:anchor="_Toc118811813" w:history="1">
+      <w:hyperlink w:anchor="_Toc119079895" w:history="1">
         <w:r>
           <w:rPr>
             <w:rStyle w:val="Hyperlink"/>
@@ -397,7 +413,7 @@
           <w:rPr>
             <w:rStyle w:val="Hyperlink"/>
           </w:rPr>
-          <w:t>Thema 1</w:t>
+          <w:t>Einführung in HTML und CSS</w:t>
         </w:r>
         <w:r>
           <w:rPr>
@@ -415,7 +431,7 @@
           <w:rPr>
             <w:webHidden/>
           </w:rPr>
-          <w:instrText xml:space="preserve"> PAGEREF _Toc118811813 \h </w:instrText>
+          <w:instrText xml:space="preserve"> PAGEREF _Toc119079895 \h </w:instrText>
         </w:r>
         <w:r>
           <w:rPr>
@@ -455,7 +471,7 @@
           <w:lang w:val="de-DE" w:eastAsia="de-DE"/>
         </w:rPr>
       </w:pPr>
-      <w:hyperlink w:anchor="_Toc118811814" w:history="1">
+      <w:hyperlink w:anchor="_Toc119079896" w:history="1">
         <w:r>
           <w:rPr>
             <w:rStyle w:val="Hyperlink"/>
@@ -492,7 +508,7 @@
           <w:rPr>
             <w:webHidden/>
           </w:rPr>
-          <w:instrText xml:space="preserve"> PAGEREF _Toc118811814 \h </w:instrText>
+          <w:instrText xml:space="preserve"> PAGEREF _Toc119079896 \h </w:instrText>
         </w:r>
         <w:r>
           <w:rPr>
@@ -509,7 +525,7 @@
           <w:rPr>
             <w:webHidden/>
           </w:rPr>
-          <w:t>1</w:t>
+          <w:t>2</w:t>
         </w:r>
         <w:r>
           <w:rPr>
@@ -532,7 +548,7 @@
           <w:lang w:val="de-DE" w:eastAsia="de-DE"/>
         </w:rPr>
       </w:pPr>
-      <w:hyperlink w:anchor="_Toc118811815" w:history="1">
+      <w:hyperlink w:anchor="_Toc119079897" w:history="1">
         <w:r>
           <w:rPr>
             <w:rStyle w:val="Hyperlink"/>
@@ -569,7 +585,7 @@
           <w:rPr>
             <w:webHidden/>
           </w:rPr>
-          <w:instrText xml:space="preserve"> PAGEREF _Toc118811815 \h </w:instrText>
+          <w:instrText xml:space="preserve"> PAGEREF _Toc119079897 \h </w:instrText>
         </w:r>
         <w:r>
           <w:rPr>
@@ -586,7 +602,7 @@
           <w:rPr>
             <w:webHidden/>
           </w:rPr>
-          <w:t>1</w:t>
+          <w:t>2</w:t>
         </w:r>
         <w:r>
           <w:rPr>
@@ -611,7 +627,7 @@
           <w:lang w:eastAsia="de-DE"/>
         </w:rPr>
       </w:pPr>
-      <w:hyperlink w:anchor="_Toc118811816" w:history="1">
+      <w:hyperlink w:anchor="_Toc119079898" w:history="1">
         <w:r>
           <w:rPr>
             <w:rStyle w:val="Hyperlink"/>
@@ -655,7 +671,7 @@
             <w:noProof/>
             <w:webHidden/>
           </w:rPr>
-          <w:instrText xml:space="preserve"> PAGEREF _Toc118811816 \h </w:instrText>
+          <w:instrText xml:space="preserve"> PAGEREF _Toc119079898 \h </w:instrText>
         </w:r>
         <w:r>
           <w:rPr>
@@ -675,7 +691,7 @@
             <w:noProof/>
             <w:webHidden/>
           </w:rPr>
-          <w:t>2</w:t>
+          <w:t>3</w:t>
         </w:r>
         <w:r>
           <w:rPr>
@@ -700,7 +716,7 @@
           <w:lang w:eastAsia="de-DE"/>
         </w:rPr>
       </w:pPr>
-      <w:hyperlink w:anchor="_Toc118811817" w:history="1">
+      <w:hyperlink w:anchor="_Toc119079899" w:history="1">
         <w:r>
           <w:rPr>
             <w:rStyle w:val="Hyperlink"/>
@@ -727,7 +743,7 @@
             <w:noProof/>
             <w:webHidden/>
           </w:rPr>
-          <w:instrText xml:space="preserve"> PAGEREF _Toc118811817 \h </w:instrText>
+          <w:instrText xml:space="preserve"> PAGEREF _Toc119079899 \h </w:instrText>
         </w:r>
         <w:r>
           <w:rPr>
@@ -748,6 +764,78 @@
             <w:webHidden/>
           </w:rPr>
           <w:t>0</w:t>
+        </w:r>
+        <w:r>
+          <w:rPr>
+            <w:noProof/>
+            <w:webHidden/>
+          </w:rPr>
+          <w:fldChar w:fldCharType="end"/>
+        </w:r>
+      </w:hyperlink>
+    </w:p>
+    <w:p>
+      <w:pPr>
+        <w:pStyle w:val="Verzeichnis1"/>
+        <w:tabs>
+          <w:tab w:val="right" w:leader="dot" w:pos="9060"/>
+        </w:tabs>
+        <w:rPr>
+          <w:rFonts w:asciiTheme="minorHAnsi" w:eastAsiaTheme="minorEastAsia" w:hAnsiTheme="minorHAnsi" w:cstheme="minorBidi"/>
+          <w:b w:val="0"/>
+          <w:noProof/>
+          <w:sz w:val="22"/>
+          <w:lang w:eastAsia="de-DE"/>
+        </w:rPr>
+      </w:pPr>
+      <w:hyperlink w:anchor="_Toc119079900" w:history="1">
+        <w:r>
+          <w:rPr>
+            <w:rStyle w:val="Hyperlink"/>
+            <w:noProof/>
+          </w:rPr>
+          <w:t>Literaturverzeichnis</w:t>
+        </w:r>
+        <w:r>
+          <w:rPr>
+            <w:noProof/>
+            <w:webHidden/>
+          </w:rPr>
+          <w:tab/>
+        </w:r>
+        <w:r>
+          <w:rPr>
+            <w:noProof/>
+            <w:webHidden/>
+          </w:rPr>
+          <w:fldChar w:fldCharType="begin"/>
+        </w:r>
+        <w:r>
+          <w:rPr>
+            <w:noProof/>
+            <w:webHidden/>
+          </w:rPr>
+          <w:instrText xml:space="preserve"> PAGEREF _Toc119079900 \h </w:instrText>
+        </w:r>
+        <w:r>
+          <w:rPr>
+            <w:noProof/>
+            <w:webHidden/>
+          </w:rPr>
+        </w:r>
+        <w:r>
+          <w:rPr>
+            <w:noProof/>
+            <w:webHidden/>
+          </w:rPr>
+          <w:fldChar w:fldCharType="separate"/>
+        </w:r>
+        <w:r>
+          <w:rPr>
+            <w:noProof/>
+            <w:webHidden/>
+          </w:rPr>
+          <w:t>1</w:t>
         </w:r>
         <w:r>
           <w:rPr>
@@ -787,7 +875,7 @@
           <w:rStyle w:val="st"/>
         </w:rPr>
       </w:pPr>
-      <w:bookmarkStart w:id="0" w:name="_Toc118811812"/>
+      <w:bookmarkStart w:id="0" w:name="_Toc119079894"/>
       <w:r>
         <w:lastRenderedPageBreak/>
         <w:t xml:space="preserve">Einleitung </w:t>
@@ -804,33 +892,225 @@
       <w:pPr>
         <w:pStyle w:val="berschrift2"/>
       </w:pPr>
-      <w:bookmarkStart w:id="1" w:name="_Toc118811813"/>
-      <w:r>
-        <w:t>Thema 1</w:t>
+      <w:bookmarkStart w:id="1" w:name="_Toc119079895"/>
+      <w:r>
+        <w:t>Einführung in HTML und CSS</w:t>
       </w:r>
       <w:bookmarkEnd w:id="1"/>
     </w:p>
     <w:p>
-      <w:r>
+      <w:pPr>
+        <w:rPr>
+          <w:u w:val="single"/>
+        </w:rPr>
+      </w:pPr>
+      <w:r>
+        <w:rPr>
+          <w:u w:val="single"/>
+        </w:rPr>
         <w:t>Zielsetzung</w:t>
       </w:r>
     </w:p>
     <w:p>
       <w:r>
+        <w:t xml:space="preserve">Die Idee des Konzeptes ist den Schülern eine Einführung </w:t>
+      </w:r>
+      <w:r>
+        <w:t xml:space="preserve">in die Erstellung von einfachen, statischen Webseiten mit den Auszeichnungssprache HTML5 (Hyper Text Markup Language), der Designsprache CSS (Cascading Style Sheets) und hilfreichen Browsertools wie dem Inspektor zu geben. Diese beiden Konzepte sollen anhand eines </w:t>
+      </w:r>
+      <w:r>
+        <w:t>Beispiels</w:t>
+      </w:r>
+      <w:r>
+        <w:t xml:space="preserve"> (siehe HTML und </w:t>
+      </w:r>
+      <w:r>
+        <w:t>CSS-Code</w:t>
+      </w:r>
+      <w:r>
+        <w:t xml:space="preserve"> im Anhang) interaktiv zusammen mit den Schülern aufgebaut werden. Auch wird den Schülern ein Cheat-Sheet in Form einer </w:t>
+      </w:r>
+      <w:r>
+        <w:t>Onlineseite</w:t>
+      </w:r>
+      <w:r>
+        <w:t xml:space="preserve"> zur Verfügung gestellt, welche ihnen bei dem weiteren Bau einer Webseite unterstützen soll. Des </w:t>
+      </w:r>
+      <w:r>
+        <w:t>Weiteren</w:t>
+      </w:r>
+      <w:r>
+        <w:t xml:space="preserve"> soll am Ende der Einführung den Schülern die Möglichkeit gegeben werden eine eigene Website in HTML und CSS zu erstellen</w:t>
+      </w:r>
+      <w:r>
+        <w:t xml:space="preserve"> und so die Basics des Erstellens eigener, statischer Seiten mit HTML und CSS weiter zu festigen.</w:t>
+      </w:r>
+    </w:p>
+    <w:p>
+      <w:pPr>
+        <w:rPr>
+          <w:u w:val="single"/>
+        </w:rPr>
+      </w:pPr>
+      <w:r>
+        <w:rPr>
+          <w:u w:val="single"/>
+        </w:rPr>
         <w:t>Ablauf</w:t>
       </w:r>
     </w:p>
     <w:p>
       <w:r>
+        <w:t xml:space="preserve">Zu </w:t>
+      </w:r>
+      <w:r>
+        <w:t>Beginn der Einheit wird den Schülern kurz</w:t>
+      </w:r>
+      <w:r>
+        <w:t xml:space="preserve"> die Geschichte von HTML erläutert, um ihnen einen kurzen Einblick in die Entstehung des Internets zu geben. Danach wird auf die Grundlagen des Erstellens von Webseiten erstmal ohne Designs mit HTML eingegangen. Da repl.it schon das Grundgerüst einer </w:t>
+      </w:r>
+      <w:r>
+        <w:t>HTML-Webseite</w:t>
+      </w:r>
+      <w:r>
+        <w:t xml:space="preserve"> erstellt und schon ein Style</w:t>
+      </w:r>
+      <w:r>
+        <w:t>s</w:t>
+      </w:r>
+      <w:r>
+        <w:t xml:space="preserve">heet und etwas JavaScript Code einbindet, löschen wir die automatisch generierten Dateien und erstellen eine neue Index.html Datei, welche die Hauptseite des in diesem Kurs erstellten Projekts sein wird. </w:t>
+      </w:r>
+      <w:r>
+        <w:t xml:space="preserve">In dieser Datei erstellen wir zusammen mit den Schülern das Grundgerüst einer jeden Website. Während des Erstellens des Grundgerüsts wird die Funktion der einzelnen Teile einer </w:t>
+      </w:r>
+      <w:r>
+        <w:t>HTML-Seite</w:t>
+      </w:r>
+      <w:r>
+        <w:t xml:space="preserve"> erläutert, wie die Bedeutung des &lt;html&gt;-Tags sowie die Bedeutung des &lt;head&gt; Bereiches, welcher die Metadaten einer Webseite</w:t>
+      </w:r>
+      <w:r>
+        <w:t>, sowie den Hinweis auf alle weiteren benötigten Dateien</w:t>
+      </w:r>
+      <w:r>
+        <w:t xml:space="preserve"> für den Browser erhält, wie auch die Bedeutung des &lt;body&gt; Bereiches</w:t>
+      </w:r>
+      <w:r>
+        <w:t>, welcher den eigentlichen, für den Nutzer sichtbaren Teil der Website enthält.</w:t>
+      </w:r>
+      <w:r>
+        <w:t xml:space="preserve"> Im weiteren Verlauf des ersten Teils des Kurses</w:t>
+      </w:r>
+      <w:r>
+        <w:t xml:space="preserve"> werden die Grundlagen von HTML weiter vertieft, beginnend mit den verschiedenen Überschriftsebenen &lt;h1&gt; bis &lt;h6&gt;. Als nächsten Punkt wird auf die Bedeutung des &lt;p&gt;-Tags eigegangen, welcher Textblöcke in HTML markiert. Damit eingehend wird auch auf die verschiedenen </w:t>
+      </w:r>
+      <w:r>
+        <w:rPr>
+          <w:highlight w:val="yellow"/>
+        </w:rPr>
+        <w:t>styling</w:t>
+      </w:r>
+      <w:r>
+        <w:t xml:space="preserve"> Tags von HTML eingegangen, wie der &lt;b&gt; Tag zum Fettdruck oder der &lt;i&gt; Tag zum Kursivdruck.</w:t>
+      </w:r>
+      <w:r>
+        <w:t xml:space="preserve"> Des </w:t>
+      </w:r>
+      <w:r>
+        <w:t>W</w:t>
+      </w:r>
+      <w:r>
+        <w:t>eiteren wird in diesem Abschnitt des Kurses das &lt;div&gt;-</w:t>
+      </w:r>
+      <w:r>
+        <w:lastRenderedPageBreak/>
+        <w:t xml:space="preserve">Tag eingeführt, </w:t>
+      </w:r>
+      <w:r>
+        <w:t>welches zur Kapselung von Elementen verwendet werden kann wie auch zur Einteilung einer Webseite in verschiedene Bereiche</w:t>
+      </w:r>
+      <w:r>
+        <w:t xml:space="preserve"> und vereinfacht das Styling mit CSS-Klassen</w:t>
+      </w:r>
+      <w:r>
+        <w:t xml:space="preserve"> und die Aufteilung einer Webseite in Header, Body und Footer</w:t>
+      </w:r>
+      <w:r>
+        <w:t>.</w:t>
+      </w:r>
+      <w:r>
+        <w:t xml:space="preserve"> </w:t>
+      </w:r>
+      <w:r>
+        <w:t>Nach diesem kurzen Abschnitt zum Textstyling und der Aufteilung von Webseiten wird weiter auf die Erstellung von Listen, sowohl geordnet (&lt;ol&gt;)</w:t>
+      </w:r>
+      <w:r>
+        <w:t>, wie zum Beispiel Aufzählungen</w:t>
+      </w:r>
+      <w:r>
+        <w:t>, als auch nicht geordnet (&lt;ul&gt;), wie</w:t>
+      </w:r>
+      <w:r>
+        <w:t xml:space="preserve"> zum Beispiel</w:t>
+      </w:r>
+      <w:r>
+        <w:t xml:space="preserve"> Stichpunktlisten eingegangen. Des </w:t>
+      </w:r>
+      <w:r>
+        <w:t>W</w:t>
+      </w:r>
+      <w:r>
+        <w:t xml:space="preserve">eiteren wird in diesem Teil dir Erstellung von Listenelementen (&lt;li&gt;) thematisiert. Als letzten HTML-Tag dieses Abschnitts wird noch kurz auf das </w:t>
+      </w:r>
+      <w:r>
+        <w:t>Einbinden</w:t>
+      </w:r>
+      <w:r>
+        <w:t xml:space="preserve"> von Bildern in Webseiten mit dem &lt;img&gt;-Tag eingegangen. Nach Abschluss dieses ersten Teiles ist eine kurze Pause eingeplant.</w:t>
+      </w:r>
+    </w:p>
+    <w:p>
+      <w:r>
+        <w:t xml:space="preserve">Nach Ende der Pause beginnt der zweite Teil des Kurses, eine kurze Einführung in das Verändern des Designs durch CSS. Dabei wird sowohl auf die Verwendung von CSS in den </w:t>
+      </w:r>
+      <w:r>
+        <w:t>HTML-Dateien</w:t>
+      </w:r>
+      <w:r>
+        <w:t xml:space="preserve">, auch bezeichnet als Inline-CSS als auch auf die Verwendung von CSS in extra Styles Dateien (normalerweise styles.css genannt) außerhalb der eigentlichen HTML-Datei. </w:t>
+      </w:r>
+      <w:r>
+        <w:t>Der Einfachheit halber beginnen wir diesen Teil mir einer Einführung in das einfügen von Styles in die HTML-Tags über das „style“ Attribut in den HTML-Tags.</w:t>
+      </w:r>
+    </w:p>
+    <w:p/>
+    <w:p/>
+    <w:p>
+      <w:r>
         <w:t>Umsetzung</w:t>
       </w:r>
     </w:p>
     <w:p>
+      <w:r>
+        <w:t>Lorem Ipsum dolor sit amet.</w:t>
+      </w:r>
+    </w:p>
+    <w:p>
+      <w:pPr>
+        <w:ind w:left="238" w:hanging="238"/>
+      </w:pPr>
+      <w:r>
+        <w:br w:type="page"/>
+      </w:r>
+    </w:p>
+    <w:p>
       <w:pPr>
         <w:pStyle w:val="berschrift2"/>
       </w:pPr>
-      <w:bookmarkStart w:id="2" w:name="_Toc118811814"/>
-      <w:r>
+      <w:bookmarkStart w:id="2" w:name="_Toc119079896"/>
+      <w:r>
+        <w:lastRenderedPageBreak/>
         <w:t>Thema 2</w:t>
       </w:r>
       <w:bookmarkEnd w:id="2"/>
@@ -854,15 +1134,9 @@
       <w:pPr>
         <w:pStyle w:val="berschrift2"/>
       </w:pPr>
-      <w:bookmarkStart w:id="3" w:name="_Toc118811815"/>
-      <w:r>
-        <w:t xml:space="preserve">ggf. </w:t>
-      </w:r>
-      <w:r>
-        <w:t xml:space="preserve">Thema </w:t>
-      </w:r>
-      <w:r>
-        <w:t>3</w:t>
+      <w:bookmarkStart w:id="3" w:name="_Toc119079897"/>
+      <w:r>
+        <w:t>ggf. Thema 3</w:t>
       </w:r>
       <w:bookmarkEnd w:id="3"/>
     </w:p>
@@ -886,7 +1160,7 @@
       <w:pPr>
         <w:pStyle w:val="berschrift1"/>
       </w:pPr>
-      <w:bookmarkStart w:id="4" w:name="_Toc118811816"/>
+      <w:bookmarkStart w:id="4" w:name="_Toc119079898"/>
       <w:r>
         <w:lastRenderedPageBreak/>
         <w:t>Bewertung und Fazit</w:t>
@@ -939,7 +1213,7 @@
       <w:pPr>
         <w:pStyle w:val="Anhangsberschrift"/>
       </w:pPr>
-      <w:bookmarkStart w:id="6" w:name="_Toc118811817"/>
+      <w:bookmarkStart w:id="6" w:name="_Toc119079899"/>
       <w:r>
         <w:lastRenderedPageBreak/>
         <w:t>Anhang</w:t>
@@ -963,27 +1237,19 @@
       <w:pPr>
         <w:pStyle w:val="Anhangsberschrift"/>
       </w:pPr>
+      <w:bookmarkStart w:id="7" w:name="_Toc119079900"/>
       <w:r>
         <w:lastRenderedPageBreak/>
         <w:t>Literaturverzeichnis</w:t>
       </w:r>
-    </w:p>
-    <w:p>
-      <w:r>
-        <w:t xml:space="preserve">Haben Sie Literatur oder andere Quellen verwendet. Bitte über </w:t>
-      </w:r>
-      <w:proofErr w:type="spellStart"/>
-      <w:r>
-        <w:t>Zotero</w:t>
-      </w:r>
-      <w:proofErr w:type="spellEnd"/>
-      <w:r>
-        <w:t xml:space="preserve"> einpflegen.</w:t>
-      </w:r>
-    </w:p>
-    <w:p>
-      <w:bookmarkStart w:id="7" w:name="_GoBack"/>
       <w:bookmarkEnd w:id="7"/>
+    </w:p>
+    <w:p>
+      <w:r>
+        <w:t>Haben Sie Literatur oder andere Quellen verwendet. Bitte über Zotero einpflegen.</w:t>
+      </w:r>
+    </w:p>
+    <w:p>
       <w:r>
         <w:t xml:space="preserve"> </w:t>
       </w:r>
@@ -1003,18 +1269,8 @@
 </w:document>
 </file>
 
-<file path=word/commentsExtensible.xml><?xml version="1.0" encoding="utf-8"?>
-<w16cex:commentsExtensible xmlns:wpc="http://schemas.microsoft.com/office/word/2010/wordprocessingCanvas" xmlns:cx="http://schemas.microsoft.com/office/drawing/2014/chartex" xmlns:cx1="http://schemas.microsoft.com/office/drawing/2015/9/8/chartex" xmlns:cx2="http://schemas.microsoft.com/office/drawing/2015/10/21/chartex" xmlns:cx3="http://schemas.microsoft.com/office/drawing/2016/5/9/chartex" xmlns:cx4="http://schemas.microsoft.com/office/drawing/2016/5/10/chartex" xmlns:cx5="http://schemas.microsoft.com/office/drawing/2016/5/11/chartex" xmlns:cx6="http://schemas.microsoft.com/office/drawing/2016/5/12/chartex" xmlns:cx7="http://schemas.microsoft.com/office/drawing/2016/5/13/chartex" xmlns:cx8="http://schemas.microsoft.com/office/drawing/2016/5/14/chartex" xmlns:mc="http://schemas.openxmlformats.org/markup-compatibility/2006" xmlns:aink="http://schemas.microsoft.com/office/drawing/2016/ink" xmlns:am3d="http://schemas.microsoft.com/office/drawing/2017/model3d" xmlns:o="urn:schemas-microsoft-com:office:office" xmlns:r="http://schemas.openxmlformats.org/officeDocument/2006/relationships" xmlns:m="http://schemas.openxmlformats.org/officeDocument/2006/math" xmlns:v="urn:schemas-microsoft-com:vml" xmlns:wp14="http://schemas.microsoft.com/office/word/2010/wordprocessingDrawing" xmlns:wp="http://schemas.openxmlformats.org/drawingml/2006/wordprocessingDrawing" xmlns:w10="urn:schemas-microsoft-com:office:word" xmlns:w="http://schemas.openxmlformats.org/wordprocessingml/2006/main" xmlns:w14="http://schemas.microsoft.com/office/word/2010/wordml" xmlns:w15="http://schemas.microsoft.com/office/word/2012/wordml" xmlns:w16cex="http://schemas.microsoft.com/office/word/2018/wordml/cex" xmlns:w16cid="http://schemas.microsoft.com/office/word/2016/wordml/cid" xmlns:w16="http://schemas.microsoft.com/office/word/2018/wordml" xmlns:w16se="http://schemas.microsoft.com/office/word/2015/wordml/symex" xmlns:wpg="http://schemas.microsoft.com/office/word/2010/wordprocessingGroup" xmlns:wpi="http://schemas.microsoft.com/office/word/2010/wordprocessingInk" xmlns:wne="http://schemas.microsoft.com/office/word/2006/wordml" xmlns:wps="http://schemas.microsoft.com/office/word/2010/wordprocessingShape" mc:Ignorable="w14 w15 w16se w16cid w16 w16cex wp14">
-  <w16cex:commentExtensible w16cex:durableId="7EACA6D6" w16cex:dateUtc="2021-03-01T17:03:00Z"/>
-  <w16cex:commentExtensible w16cex:durableId="5029742A" w16cex:dateUtc="2021-03-01T17:03:00Z"/>
-  <w16cex:commentExtensible w16cex:durableId="69D31C9B" w16cex:dateUtc="2021-03-01T17:05:00Z"/>
-  <w16cex:commentExtensible w16cex:durableId="7E3EF222" w16cex:dateUtc="2021-03-01T17:22:00Z"/>
-  <w16cex:commentExtensible w16cex:durableId="240EC2E2" w16cex:dateUtc="2021-03-31T07:44:00Z"/>
-</w16cex:commentsExtensible>
-</file>
-
 <file path=word/endnotes.xml><?xml version="1.0" encoding="utf-8"?>
-<w:endnotes xmlns:wpc="http://schemas.microsoft.com/office/word/2010/wordprocessingCanvas" xmlns:cx="http://schemas.microsoft.com/office/drawing/2014/chartex" xmlns:cx1="http://schemas.microsoft.com/office/drawing/2015/9/8/chartex" xmlns:cx2="http://schemas.microsoft.com/office/drawing/2015/10/21/chartex" xmlns:cx3="http://schemas.microsoft.com/office/drawing/2016/5/9/chartex" xmlns:cx4="http://schemas.microsoft.com/office/drawing/2016/5/10/chartex" xmlns:cx5="http://schemas.microsoft.com/office/drawing/2016/5/11/chartex" xmlns:cx6="http://schemas.microsoft.com/office/drawing/2016/5/12/chartex" xmlns:cx7="http://schemas.microsoft.com/office/drawing/2016/5/13/chartex" xmlns:cx8="http://schemas.microsoft.com/office/drawing/2016/5/14/chartex" xmlns:mc="http://schemas.openxmlformats.org/markup-compatibility/2006" xmlns:aink="http://schemas.microsoft.com/office/drawing/2016/ink" xmlns:am3d="http://schemas.microsoft.com/office/drawing/2017/model3d" xmlns:o="urn:schemas-microsoft-com:office:office" xmlns:r="http://schemas.openxmlformats.org/officeDocument/2006/relationships" xmlns:m="http://schemas.openxmlformats.org/officeDocument/2006/math" xmlns:v="urn:schemas-microsoft-com:vml" xmlns:wp14="http://schemas.microsoft.com/office/word/2010/wordprocessingDrawing" xmlns:wp="http://schemas.openxmlformats.org/drawingml/2006/wordprocessingDrawing" xmlns:w10="urn:schemas-microsoft-com:office:word" xmlns:w="http://schemas.openxmlformats.org/wordprocessingml/2006/main" xmlns:w14="http://schemas.microsoft.com/office/word/2010/wordml" xmlns:w15="http://schemas.microsoft.com/office/word/2012/wordml" xmlns:w16cid="http://schemas.microsoft.com/office/word/2016/wordml/cid" xmlns:w16se="http://schemas.microsoft.com/office/word/2015/wordml/symex" xmlns:wpg="http://schemas.microsoft.com/office/word/2010/wordprocessingGroup" xmlns:wpi="http://schemas.microsoft.com/office/word/2010/wordprocessingInk" xmlns:wne="http://schemas.microsoft.com/office/word/2006/wordml" xmlns:wps="http://schemas.microsoft.com/office/word/2010/wordprocessingShape" mc:Ignorable="w14 w15 w16se w16cid wp14">
+<w:endnotes xmlns:wpc="http://schemas.microsoft.com/office/word/2010/wordprocessingCanvas" xmlns:cx="http://schemas.microsoft.com/office/drawing/2014/chartex" xmlns:cx1="http://schemas.microsoft.com/office/drawing/2015/9/8/chartex" xmlns:cx2="http://schemas.microsoft.com/office/drawing/2015/10/21/chartex" xmlns:cx3="http://schemas.microsoft.com/office/drawing/2016/5/9/chartex" xmlns:cx4="http://schemas.microsoft.com/office/drawing/2016/5/10/chartex" xmlns:cx5="http://schemas.microsoft.com/office/drawing/2016/5/11/chartex" xmlns:cx6="http://schemas.microsoft.com/office/drawing/2016/5/12/chartex" xmlns:cx7="http://schemas.microsoft.com/office/drawing/2016/5/13/chartex" xmlns:cx8="http://schemas.microsoft.com/office/drawing/2016/5/14/chartex" xmlns:mc="http://schemas.openxmlformats.org/markup-compatibility/2006" xmlns:aink="http://schemas.microsoft.com/office/drawing/2016/ink" xmlns:am3d="http://schemas.microsoft.com/office/drawing/2017/model3d" xmlns:o="urn:schemas-microsoft-com:office:office" xmlns:oel="http://schemas.microsoft.com/office/2019/extlst" xmlns:r="http://schemas.openxmlformats.org/officeDocument/2006/relationships" xmlns:m="http://schemas.openxmlformats.org/officeDocument/2006/math" xmlns:v="urn:schemas-microsoft-com:vml" xmlns:wp14="http://schemas.microsoft.com/office/word/2010/wordprocessingDrawing" xmlns:wp="http://schemas.openxmlformats.org/drawingml/2006/wordprocessingDrawing" xmlns:w10="urn:schemas-microsoft-com:office:word" xmlns:w="http://schemas.openxmlformats.org/wordprocessingml/2006/main" xmlns:w14="http://schemas.microsoft.com/office/word/2010/wordml" xmlns:w15="http://schemas.microsoft.com/office/word/2012/wordml" xmlns:w16cex="http://schemas.microsoft.com/office/word/2018/wordml/cex" xmlns:w16cid="http://schemas.microsoft.com/office/word/2016/wordml/cid" xmlns:w16="http://schemas.microsoft.com/office/word/2018/wordml" xmlns:w16sdtdh="http://schemas.microsoft.com/office/word/2020/wordml/sdtdatahash" xmlns:w16se="http://schemas.microsoft.com/office/word/2015/wordml/symex" xmlns:wpg="http://schemas.microsoft.com/office/word/2010/wordprocessingGroup" xmlns:wpi="http://schemas.microsoft.com/office/word/2010/wordprocessingInk" xmlns:wne="http://schemas.microsoft.com/office/word/2006/wordml" xmlns:wps="http://schemas.microsoft.com/office/word/2010/wordprocessingShape" mc:Ignorable="w14 w15 w16se w16cid w16 w16cex w16sdtdh wp14">
   <w:endnote w:type="separator" w:id="-1">
     <w:p>
       <w:r>
@@ -1033,7 +1289,7 @@
 </file>
 
 <file path=word/footer1.xml><?xml version="1.0" encoding="utf-8"?>
-<w:ftr xmlns:wpc="http://schemas.microsoft.com/office/word/2010/wordprocessingCanvas" xmlns:cx="http://schemas.microsoft.com/office/drawing/2014/chartex" xmlns:cx1="http://schemas.microsoft.com/office/drawing/2015/9/8/chartex" xmlns:cx2="http://schemas.microsoft.com/office/drawing/2015/10/21/chartex" xmlns:cx3="http://schemas.microsoft.com/office/drawing/2016/5/9/chartex" xmlns:cx4="http://schemas.microsoft.com/office/drawing/2016/5/10/chartex" xmlns:cx5="http://schemas.microsoft.com/office/drawing/2016/5/11/chartex" xmlns:cx6="http://schemas.microsoft.com/office/drawing/2016/5/12/chartex" xmlns:cx7="http://schemas.microsoft.com/office/drawing/2016/5/13/chartex" xmlns:cx8="http://schemas.microsoft.com/office/drawing/2016/5/14/chartex" xmlns:mc="http://schemas.openxmlformats.org/markup-compatibility/2006" xmlns:aink="http://schemas.microsoft.com/office/drawing/2016/ink" xmlns:am3d="http://schemas.microsoft.com/office/drawing/2017/model3d" xmlns:o="urn:schemas-microsoft-com:office:office" xmlns:r="http://schemas.openxmlformats.org/officeDocument/2006/relationships" xmlns:m="http://schemas.openxmlformats.org/officeDocument/2006/math" xmlns:v="urn:schemas-microsoft-com:vml" xmlns:wp14="http://schemas.microsoft.com/office/word/2010/wordprocessingDrawing" xmlns:wp="http://schemas.openxmlformats.org/drawingml/2006/wordprocessingDrawing" xmlns:w10="urn:schemas-microsoft-com:office:word" xmlns:w="http://schemas.openxmlformats.org/wordprocessingml/2006/main" xmlns:w14="http://schemas.microsoft.com/office/word/2010/wordml" xmlns:w15="http://schemas.microsoft.com/office/word/2012/wordml" xmlns:w16cid="http://schemas.microsoft.com/office/word/2016/wordml/cid" xmlns:w16se="http://schemas.microsoft.com/office/word/2015/wordml/symex" xmlns:wpg="http://schemas.microsoft.com/office/word/2010/wordprocessingGroup" xmlns:wpi="http://schemas.microsoft.com/office/word/2010/wordprocessingInk" xmlns:wne="http://schemas.microsoft.com/office/word/2006/wordml" xmlns:wps="http://schemas.microsoft.com/office/word/2010/wordprocessingShape" mc:Ignorable="w14 w15 w16se w16cid wp14">
+<w:ftr xmlns:wpc="http://schemas.microsoft.com/office/word/2010/wordprocessingCanvas" xmlns:cx="http://schemas.microsoft.com/office/drawing/2014/chartex" xmlns:cx1="http://schemas.microsoft.com/office/drawing/2015/9/8/chartex" xmlns:cx2="http://schemas.microsoft.com/office/drawing/2015/10/21/chartex" xmlns:cx3="http://schemas.microsoft.com/office/drawing/2016/5/9/chartex" xmlns:cx4="http://schemas.microsoft.com/office/drawing/2016/5/10/chartex" xmlns:cx5="http://schemas.microsoft.com/office/drawing/2016/5/11/chartex" xmlns:cx6="http://schemas.microsoft.com/office/drawing/2016/5/12/chartex" xmlns:cx7="http://schemas.microsoft.com/office/drawing/2016/5/13/chartex" xmlns:cx8="http://schemas.microsoft.com/office/drawing/2016/5/14/chartex" xmlns:mc="http://schemas.openxmlformats.org/markup-compatibility/2006" xmlns:aink="http://schemas.microsoft.com/office/drawing/2016/ink" xmlns:am3d="http://schemas.microsoft.com/office/drawing/2017/model3d" xmlns:o="urn:schemas-microsoft-com:office:office" xmlns:oel="http://schemas.microsoft.com/office/2019/extlst" xmlns:r="http://schemas.openxmlformats.org/officeDocument/2006/relationships" xmlns:m="http://schemas.openxmlformats.org/officeDocument/2006/math" xmlns:v="urn:schemas-microsoft-com:vml" xmlns:wp14="http://schemas.microsoft.com/office/word/2010/wordprocessingDrawing" xmlns:wp="http://schemas.openxmlformats.org/drawingml/2006/wordprocessingDrawing" xmlns:w10="urn:schemas-microsoft-com:office:word" xmlns:w="http://schemas.openxmlformats.org/wordprocessingml/2006/main" xmlns:w14="http://schemas.microsoft.com/office/word/2010/wordml" xmlns:w15="http://schemas.microsoft.com/office/word/2012/wordml" xmlns:w16cex="http://schemas.microsoft.com/office/word/2018/wordml/cex" xmlns:w16cid="http://schemas.microsoft.com/office/word/2016/wordml/cid" xmlns:w16="http://schemas.microsoft.com/office/word/2018/wordml" xmlns:w16sdtdh="http://schemas.microsoft.com/office/word/2020/wordml/sdtdatahash" xmlns:w16se="http://schemas.microsoft.com/office/word/2015/wordml/symex" xmlns:wpg="http://schemas.microsoft.com/office/word/2010/wordprocessingGroup" xmlns:wpi="http://schemas.microsoft.com/office/word/2010/wordprocessingInk" xmlns:wne="http://schemas.microsoft.com/office/word/2006/wordml" xmlns:wps="http://schemas.microsoft.com/office/word/2010/wordprocessingShape" mc:Ignorable="w14 w15 w16se w16cid w16 w16cex w16sdtdh wp14">
   <w:p>
     <w:pPr>
       <w:pStyle w:val="Fuzeile"/>
@@ -1049,7 +1305,7 @@
 </file>
 
 <file path=word/footer2.xml><?xml version="1.0" encoding="utf-8"?>
-<w:ftr xmlns:wpc="http://schemas.microsoft.com/office/word/2010/wordprocessingCanvas" xmlns:cx="http://schemas.microsoft.com/office/drawing/2014/chartex" xmlns:cx1="http://schemas.microsoft.com/office/drawing/2015/9/8/chartex" xmlns:cx2="http://schemas.microsoft.com/office/drawing/2015/10/21/chartex" xmlns:cx3="http://schemas.microsoft.com/office/drawing/2016/5/9/chartex" xmlns:cx4="http://schemas.microsoft.com/office/drawing/2016/5/10/chartex" xmlns:cx5="http://schemas.microsoft.com/office/drawing/2016/5/11/chartex" xmlns:cx6="http://schemas.microsoft.com/office/drawing/2016/5/12/chartex" xmlns:cx7="http://schemas.microsoft.com/office/drawing/2016/5/13/chartex" xmlns:cx8="http://schemas.microsoft.com/office/drawing/2016/5/14/chartex" xmlns:mc="http://schemas.openxmlformats.org/markup-compatibility/2006" xmlns:aink="http://schemas.microsoft.com/office/drawing/2016/ink" xmlns:am3d="http://schemas.microsoft.com/office/drawing/2017/model3d" xmlns:o="urn:schemas-microsoft-com:office:office" xmlns:r="http://schemas.openxmlformats.org/officeDocument/2006/relationships" xmlns:m="http://schemas.openxmlformats.org/officeDocument/2006/math" xmlns:v="urn:schemas-microsoft-com:vml" xmlns:wp14="http://schemas.microsoft.com/office/word/2010/wordprocessingDrawing" xmlns:wp="http://schemas.openxmlformats.org/drawingml/2006/wordprocessingDrawing" xmlns:w10="urn:schemas-microsoft-com:office:word" xmlns:w="http://schemas.openxmlformats.org/wordprocessingml/2006/main" xmlns:w14="http://schemas.microsoft.com/office/word/2010/wordml" xmlns:w15="http://schemas.microsoft.com/office/word/2012/wordml" xmlns:w16cid="http://schemas.microsoft.com/office/word/2016/wordml/cid" xmlns:w16se="http://schemas.microsoft.com/office/word/2015/wordml/symex" xmlns:wpg="http://schemas.microsoft.com/office/word/2010/wordprocessingGroup" xmlns:wpi="http://schemas.microsoft.com/office/word/2010/wordprocessingInk" xmlns:wne="http://schemas.microsoft.com/office/word/2006/wordml" xmlns:wps="http://schemas.microsoft.com/office/word/2010/wordprocessingShape" mc:Ignorable="w14 w15 w16se w16cid wp14">
+<w:ftr xmlns:wpc="http://schemas.microsoft.com/office/word/2010/wordprocessingCanvas" xmlns:cx="http://schemas.microsoft.com/office/drawing/2014/chartex" xmlns:cx1="http://schemas.microsoft.com/office/drawing/2015/9/8/chartex" xmlns:cx2="http://schemas.microsoft.com/office/drawing/2015/10/21/chartex" xmlns:cx3="http://schemas.microsoft.com/office/drawing/2016/5/9/chartex" xmlns:cx4="http://schemas.microsoft.com/office/drawing/2016/5/10/chartex" xmlns:cx5="http://schemas.microsoft.com/office/drawing/2016/5/11/chartex" xmlns:cx6="http://schemas.microsoft.com/office/drawing/2016/5/12/chartex" xmlns:cx7="http://schemas.microsoft.com/office/drawing/2016/5/13/chartex" xmlns:cx8="http://schemas.microsoft.com/office/drawing/2016/5/14/chartex" xmlns:mc="http://schemas.openxmlformats.org/markup-compatibility/2006" xmlns:aink="http://schemas.microsoft.com/office/drawing/2016/ink" xmlns:am3d="http://schemas.microsoft.com/office/drawing/2017/model3d" xmlns:o="urn:schemas-microsoft-com:office:office" xmlns:oel="http://schemas.microsoft.com/office/2019/extlst" xmlns:r="http://schemas.openxmlformats.org/officeDocument/2006/relationships" xmlns:m="http://schemas.openxmlformats.org/officeDocument/2006/math" xmlns:v="urn:schemas-microsoft-com:vml" xmlns:wp14="http://schemas.microsoft.com/office/word/2010/wordprocessingDrawing" xmlns:wp="http://schemas.openxmlformats.org/drawingml/2006/wordprocessingDrawing" xmlns:w10="urn:schemas-microsoft-com:office:word" xmlns:w="http://schemas.openxmlformats.org/wordprocessingml/2006/main" xmlns:w14="http://schemas.microsoft.com/office/word/2010/wordml" xmlns:w15="http://schemas.microsoft.com/office/word/2012/wordml" xmlns:w16cex="http://schemas.microsoft.com/office/word/2018/wordml/cex" xmlns:w16cid="http://schemas.microsoft.com/office/word/2016/wordml/cid" xmlns:w16="http://schemas.microsoft.com/office/word/2018/wordml" xmlns:w16sdtdh="http://schemas.microsoft.com/office/word/2020/wordml/sdtdatahash" xmlns:w16se="http://schemas.microsoft.com/office/word/2015/wordml/symex" xmlns:wpg="http://schemas.microsoft.com/office/word/2010/wordprocessingGroup" xmlns:wpi="http://schemas.microsoft.com/office/word/2010/wordprocessingInk" xmlns:wne="http://schemas.microsoft.com/office/word/2006/wordml" xmlns:wps="http://schemas.microsoft.com/office/word/2010/wordprocessingShape" mc:Ignorable="w14 w15 w16se w16cid w16 w16cex w16sdtdh wp14">
   <w:sdt>
     <w:sdtPr>
       <w:id w:val="449575252"/>
@@ -1097,7 +1353,7 @@
 </file>
 
 <file path=word/footer3.xml><?xml version="1.0" encoding="utf-8"?>
-<w:ftr xmlns:wpc="http://schemas.microsoft.com/office/word/2010/wordprocessingCanvas" xmlns:cx="http://schemas.microsoft.com/office/drawing/2014/chartex" xmlns:cx1="http://schemas.microsoft.com/office/drawing/2015/9/8/chartex" xmlns:cx2="http://schemas.microsoft.com/office/drawing/2015/10/21/chartex" xmlns:cx3="http://schemas.microsoft.com/office/drawing/2016/5/9/chartex" xmlns:cx4="http://schemas.microsoft.com/office/drawing/2016/5/10/chartex" xmlns:cx5="http://schemas.microsoft.com/office/drawing/2016/5/11/chartex" xmlns:cx6="http://schemas.microsoft.com/office/drawing/2016/5/12/chartex" xmlns:cx7="http://schemas.microsoft.com/office/drawing/2016/5/13/chartex" xmlns:cx8="http://schemas.microsoft.com/office/drawing/2016/5/14/chartex" xmlns:mc="http://schemas.openxmlformats.org/markup-compatibility/2006" xmlns:aink="http://schemas.microsoft.com/office/drawing/2016/ink" xmlns:am3d="http://schemas.microsoft.com/office/drawing/2017/model3d" xmlns:o="urn:schemas-microsoft-com:office:office" xmlns:r="http://schemas.openxmlformats.org/officeDocument/2006/relationships" xmlns:m="http://schemas.openxmlformats.org/officeDocument/2006/math" xmlns:v="urn:schemas-microsoft-com:vml" xmlns:wp14="http://schemas.microsoft.com/office/word/2010/wordprocessingDrawing" xmlns:wp="http://schemas.openxmlformats.org/drawingml/2006/wordprocessingDrawing" xmlns:w10="urn:schemas-microsoft-com:office:word" xmlns:w="http://schemas.openxmlformats.org/wordprocessingml/2006/main" xmlns:w14="http://schemas.microsoft.com/office/word/2010/wordml" xmlns:w15="http://schemas.microsoft.com/office/word/2012/wordml" xmlns:w16cid="http://schemas.microsoft.com/office/word/2016/wordml/cid" xmlns:w16se="http://schemas.microsoft.com/office/word/2015/wordml/symex" xmlns:wpg="http://schemas.microsoft.com/office/word/2010/wordprocessingGroup" xmlns:wpi="http://schemas.microsoft.com/office/word/2010/wordprocessingInk" xmlns:wne="http://schemas.microsoft.com/office/word/2006/wordml" xmlns:wps="http://schemas.microsoft.com/office/word/2010/wordprocessingShape" mc:Ignorable="w14 w15 w16se w16cid wp14">
+<w:ftr xmlns:wpc="http://schemas.microsoft.com/office/word/2010/wordprocessingCanvas" xmlns:cx="http://schemas.microsoft.com/office/drawing/2014/chartex" xmlns:cx1="http://schemas.microsoft.com/office/drawing/2015/9/8/chartex" xmlns:cx2="http://schemas.microsoft.com/office/drawing/2015/10/21/chartex" xmlns:cx3="http://schemas.microsoft.com/office/drawing/2016/5/9/chartex" xmlns:cx4="http://schemas.microsoft.com/office/drawing/2016/5/10/chartex" xmlns:cx5="http://schemas.microsoft.com/office/drawing/2016/5/11/chartex" xmlns:cx6="http://schemas.microsoft.com/office/drawing/2016/5/12/chartex" xmlns:cx7="http://schemas.microsoft.com/office/drawing/2016/5/13/chartex" xmlns:cx8="http://schemas.microsoft.com/office/drawing/2016/5/14/chartex" xmlns:mc="http://schemas.openxmlformats.org/markup-compatibility/2006" xmlns:aink="http://schemas.microsoft.com/office/drawing/2016/ink" xmlns:am3d="http://schemas.microsoft.com/office/drawing/2017/model3d" xmlns:o="urn:schemas-microsoft-com:office:office" xmlns:oel="http://schemas.microsoft.com/office/2019/extlst" xmlns:r="http://schemas.openxmlformats.org/officeDocument/2006/relationships" xmlns:m="http://schemas.openxmlformats.org/officeDocument/2006/math" xmlns:v="urn:schemas-microsoft-com:vml" xmlns:wp14="http://schemas.microsoft.com/office/word/2010/wordprocessingDrawing" xmlns:wp="http://schemas.openxmlformats.org/drawingml/2006/wordprocessingDrawing" xmlns:w10="urn:schemas-microsoft-com:office:word" xmlns:w="http://schemas.openxmlformats.org/wordprocessingml/2006/main" xmlns:w14="http://schemas.microsoft.com/office/word/2010/wordml" xmlns:w15="http://schemas.microsoft.com/office/word/2012/wordml" xmlns:w16cex="http://schemas.microsoft.com/office/word/2018/wordml/cex" xmlns:w16cid="http://schemas.microsoft.com/office/word/2016/wordml/cid" xmlns:w16="http://schemas.microsoft.com/office/word/2018/wordml" xmlns:w16sdtdh="http://schemas.microsoft.com/office/word/2020/wordml/sdtdatahash" xmlns:w16se="http://schemas.microsoft.com/office/word/2015/wordml/symex" xmlns:wpg="http://schemas.microsoft.com/office/word/2010/wordprocessingGroup" xmlns:wpi="http://schemas.microsoft.com/office/word/2010/wordprocessingInk" xmlns:wne="http://schemas.microsoft.com/office/word/2006/wordml" xmlns:wps="http://schemas.microsoft.com/office/word/2010/wordprocessingShape" mc:Ignorable="w14 w15 w16se w16cid w16 w16cex w16sdtdh wp14">
   <w:p>
     <w:pPr>
       <w:pStyle w:val="Fuzeile"/>
@@ -1134,7 +1390,7 @@
 </file>
 
 <file path=word/footer4.xml><?xml version="1.0" encoding="utf-8"?>
-<w:ftr xmlns:wpc="http://schemas.microsoft.com/office/word/2010/wordprocessingCanvas" xmlns:cx="http://schemas.microsoft.com/office/drawing/2014/chartex" xmlns:cx1="http://schemas.microsoft.com/office/drawing/2015/9/8/chartex" xmlns:cx2="http://schemas.microsoft.com/office/drawing/2015/10/21/chartex" xmlns:cx3="http://schemas.microsoft.com/office/drawing/2016/5/9/chartex" xmlns:cx4="http://schemas.microsoft.com/office/drawing/2016/5/10/chartex" xmlns:cx5="http://schemas.microsoft.com/office/drawing/2016/5/11/chartex" xmlns:cx6="http://schemas.microsoft.com/office/drawing/2016/5/12/chartex" xmlns:cx7="http://schemas.microsoft.com/office/drawing/2016/5/13/chartex" xmlns:cx8="http://schemas.microsoft.com/office/drawing/2016/5/14/chartex" xmlns:mc="http://schemas.openxmlformats.org/markup-compatibility/2006" xmlns:aink="http://schemas.microsoft.com/office/drawing/2016/ink" xmlns:am3d="http://schemas.microsoft.com/office/drawing/2017/model3d" xmlns:o="urn:schemas-microsoft-com:office:office" xmlns:r="http://schemas.openxmlformats.org/officeDocument/2006/relationships" xmlns:m="http://schemas.openxmlformats.org/officeDocument/2006/math" xmlns:v="urn:schemas-microsoft-com:vml" xmlns:wp14="http://schemas.microsoft.com/office/word/2010/wordprocessingDrawing" xmlns:wp="http://schemas.openxmlformats.org/drawingml/2006/wordprocessingDrawing" xmlns:w10="urn:schemas-microsoft-com:office:word" xmlns:w="http://schemas.openxmlformats.org/wordprocessingml/2006/main" xmlns:w14="http://schemas.microsoft.com/office/word/2010/wordml" xmlns:w15="http://schemas.microsoft.com/office/word/2012/wordml" xmlns:w16cid="http://schemas.microsoft.com/office/word/2016/wordml/cid" xmlns:w16se="http://schemas.microsoft.com/office/word/2015/wordml/symex" xmlns:wpg="http://schemas.microsoft.com/office/word/2010/wordprocessingGroup" xmlns:wpi="http://schemas.microsoft.com/office/word/2010/wordprocessingInk" xmlns:wne="http://schemas.microsoft.com/office/word/2006/wordml" xmlns:wps="http://schemas.microsoft.com/office/word/2010/wordprocessingShape" mc:Ignorable="w14 w15 w16se w16cid wp14">
+<w:ftr xmlns:wpc="http://schemas.microsoft.com/office/word/2010/wordprocessingCanvas" xmlns:cx="http://schemas.microsoft.com/office/drawing/2014/chartex" xmlns:cx1="http://schemas.microsoft.com/office/drawing/2015/9/8/chartex" xmlns:cx2="http://schemas.microsoft.com/office/drawing/2015/10/21/chartex" xmlns:cx3="http://schemas.microsoft.com/office/drawing/2016/5/9/chartex" xmlns:cx4="http://schemas.microsoft.com/office/drawing/2016/5/10/chartex" xmlns:cx5="http://schemas.microsoft.com/office/drawing/2016/5/11/chartex" xmlns:cx6="http://schemas.microsoft.com/office/drawing/2016/5/12/chartex" xmlns:cx7="http://schemas.microsoft.com/office/drawing/2016/5/13/chartex" xmlns:cx8="http://schemas.microsoft.com/office/drawing/2016/5/14/chartex" xmlns:mc="http://schemas.openxmlformats.org/markup-compatibility/2006" xmlns:aink="http://schemas.microsoft.com/office/drawing/2016/ink" xmlns:am3d="http://schemas.microsoft.com/office/drawing/2017/model3d" xmlns:o="urn:schemas-microsoft-com:office:office" xmlns:oel="http://schemas.microsoft.com/office/2019/extlst" xmlns:r="http://schemas.openxmlformats.org/officeDocument/2006/relationships" xmlns:m="http://schemas.openxmlformats.org/officeDocument/2006/math" xmlns:v="urn:schemas-microsoft-com:vml" xmlns:wp14="http://schemas.microsoft.com/office/word/2010/wordprocessingDrawing" xmlns:wp="http://schemas.openxmlformats.org/drawingml/2006/wordprocessingDrawing" xmlns:w10="urn:schemas-microsoft-com:office:word" xmlns:w="http://schemas.openxmlformats.org/wordprocessingml/2006/main" xmlns:w14="http://schemas.microsoft.com/office/word/2010/wordml" xmlns:w15="http://schemas.microsoft.com/office/word/2012/wordml" xmlns:w16cex="http://schemas.microsoft.com/office/word/2018/wordml/cex" xmlns:w16cid="http://schemas.microsoft.com/office/word/2016/wordml/cid" xmlns:w16="http://schemas.microsoft.com/office/word/2018/wordml" xmlns:w16sdtdh="http://schemas.microsoft.com/office/word/2020/wordml/sdtdatahash" xmlns:w16se="http://schemas.microsoft.com/office/word/2015/wordml/symex" xmlns:wpg="http://schemas.microsoft.com/office/word/2010/wordprocessingGroup" xmlns:wpi="http://schemas.microsoft.com/office/word/2010/wordprocessingInk" xmlns:wne="http://schemas.microsoft.com/office/word/2006/wordml" xmlns:wps="http://schemas.microsoft.com/office/word/2010/wordprocessingShape" mc:Ignorable="w14 w15 w16se w16cid w16 w16cex w16sdtdh wp14">
   <w:p>
     <w:pPr>
       <w:pStyle w:val="Fuzeile"/>
@@ -1150,7 +1406,7 @@
 </file>
 
 <file path=word/footnotes.xml><?xml version="1.0" encoding="utf-8"?>
-<w:footnotes xmlns:wpc="http://schemas.microsoft.com/office/word/2010/wordprocessingCanvas" xmlns:cx="http://schemas.microsoft.com/office/drawing/2014/chartex" xmlns:cx1="http://schemas.microsoft.com/office/drawing/2015/9/8/chartex" xmlns:cx2="http://schemas.microsoft.com/office/drawing/2015/10/21/chartex" xmlns:cx3="http://schemas.microsoft.com/office/drawing/2016/5/9/chartex" xmlns:cx4="http://schemas.microsoft.com/office/drawing/2016/5/10/chartex" xmlns:cx5="http://schemas.microsoft.com/office/drawing/2016/5/11/chartex" xmlns:cx6="http://schemas.microsoft.com/office/drawing/2016/5/12/chartex" xmlns:cx7="http://schemas.microsoft.com/office/drawing/2016/5/13/chartex" xmlns:cx8="http://schemas.microsoft.com/office/drawing/2016/5/14/chartex" xmlns:mc="http://schemas.openxmlformats.org/markup-compatibility/2006" xmlns:aink="http://schemas.microsoft.com/office/drawing/2016/ink" xmlns:am3d="http://schemas.microsoft.com/office/drawing/2017/model3d" xmlns:o="urn:schemas-microsoft-com:office:office" xmlns:r="http://schemas.openxmlformats.org/officeDocument/2006/relationships" xmlns:m="http://schemas.openxmlformats.org/officeDocument/2006/math" xmlns:v="urn:schemas-microsoft-com:vml" xmlns:wp14="http://schemas.microsoft.com/office/word/2010/wordprocessingDrawing" xmlns:wp="http://schemas.openxmlformats.org/drawingml/2006/wordprocessingDrawing" xmlns:w10="urn:schemas-microsoft-com:office:word" xmlns:w="http://schemas.openxmlformats.org/wordprocessingml/2006/main" xmlns:w14="http://schemas.microsoft.com/office/word/2010/wordml" xmlns:w15="http://schemas.microsoft.com/office/word/2012/wordml" xmlns:w16cid="http://schemas.microsoft.com/office/word/2016/wordml/cid" xmlns:w16se="http://schemas.microsoft.com/office/word/2015/wordml/symex" xmlns:wpg="http://schemas.microsoft.com/office/word/2010/wordprocessingGroup" xmlns:wpi="http://schemas.microsoft.com/office/word/2010/wordprocessingInk" xmlns:wne="http://schemas.microsoft.com/office/word/2006/wordml" xmlns:wps="http://schemas.microsoft.com/office/word/2010/wordprocessingShape" mc:Ignorable="w14 w15 w16se w16cid wp14">
+<w:footnotes xmlns:wpc="http://schemas.microsoft.com/office/word/2010/wordprocessingCanvas" xmlns:cx="http://schemas.microsoft.com/office/drawing/2014/chartex" xmlns:cx1="http://schemas.microsoft.com/office/drawing/2015/9/8/chartex" xmlns:cx2="http://schemas.microsoft.com/office/drawing/2015/10/21/chartex" xmlns:cx3="http://schemas.microsoft.com/office/drawing/2016/5/9/chartex" xmlns:cx4="http://schemas.microsoft.com/office/drawing/2016/5/10/chartex" xmlns:cx5="http://schemas.microsoft.com/office/drawing/2016/5/11/chartex" xmlns:cx6="http://schemas.microsoft.com/office/drawing/2016/5/12/chartex" xmlns:cx7="http://schemas.microsoft.com/office/drawing/2016/5/13/chartex" xmlns:cx8="http://schemas.microsoft.com/office/drawing/2016/5/14/chartex" xmlns:mc="http://schemas.openxmlformats.org/markup-compatibility/2006" xmlns:aink="http://schemas.microsoft.com/office/drawing/2016/ink" xmlns:am3d="http://schemas.microsoft.com/office/drawing/2017/model3d" xmlns:o="urn:schemas-microsoft-com:office:office" xmlns:oel="http://schemas.microsoft.com/office/2019/extlst" xmlns:r="http://schemas.openxmlformats.org/officeDocument/2006/relationships" xmlns:m="http://schemas.openxmlformats.org/officeDocument/2006/math" xmlns:v="urn:schemas-microsoft-com:vml" xmlns:wp14="http://schemas.microsoft.com/office/word/2010/wordprocessingDrawing" xmlns:wp="http://schemas.openxmlformats.org/drawingml/2006/wordprocessingDrawing" xmlns:w10="urn:schemas-microsoft-com:office:word" xmlns:w="http://schemas.openxmlformats.org/wordprocessingml/2006/main" xmlns:w14="http://schemas.microsoft.com/office/word/2010/wordml" xmlns:w15="http://schemas.microsoft.com/office/word/2012/wordml" xmlns:w16cex="http://schemas.microsoft.com/office/word/2018/wordml/cex" xmlns:w16cid="http://schemas.microsoft.com/office/word/2016/wordml/cid" xmlns:w16="http://schemas.microsoft.com/office/word/2018/wordml" xmlns:w16sdtdh="http://schemas.microsoft.com/office/word/2020/wordml/sdtdatahash" xmlns:w16se="http://schemas.microsoft.com/office/word/2015/wordml/symex" xmlns:wpg="http://schemas.microsoft.com/office/word/2010/wordprocessingGroup" xmlns:wpi="http://schemas.microsoft.com/office/word/2010/wordprocessingInk" xmlns:wne="http://schemas.microsoft.com/office/word/2006/wordml" xmlns:wps="http://schemas.microsoft.com/office/word/2010/wordprocessingShape" mc:Ignorable="w14 w15 w16se w16cid w16 w16cex w16sdtdh wp14">
   <w:footnote w:type="separator" w:id="-1">
     <w:p>
       <w:r>
@@ -1169,7 +1425,7 @@
 </file>
 
 <file path=word/header1.xml><?xml version="1.0" encoding="utf-8"?>
-<w:hdr xmlns:wpc="http://schemas.microsoft.com/office/word/2010/wordprocessingCanvas" xmlns:cx="http://schemas.microsoft.com/office/drawing/2014/chartex" xmlns:cx1="http://schemas.microsoft.com/office/drawing/2015/9/8/chartex" xmlns:cx2="http://schemas.microsoft.com/office/drawing/2015/10/21/chartex" xmlns:cx3="http://schemas.microsoft.com/office/drawing/2016/5/9/chartex" xmlns:cx4="http://schemas.microsoft.com/office/drawing/2016/5/10/chartex" xmlns:cx5="http://schemas.microsoft.com/office/drawing/2016/5/11/chartex" xmlns:cx6="http://schemas.microsoft.com/office/drawing/2016/5/12/chartex" xmlns:cx7="http://schemas.microsoft.com/office/drawing/2016/5/13/chartex" xmlns:cx8="http://schemas.microsoft.com/office/drawing/2016/5/14/chartex" xmlns:mc="http://schemas.openxmlformats.org/markup-compatibility/2006" xmlns:aink="http://schemas.microsoft.com/office/drawing/2016/ink" xmlns:am3d="http://schemas.microsoft.com/office/drawing/2017/model3d" xmlns:o="urn:schemas-microsoft-com:office:office" xmlns:r="http://schemas.openxmlformats.org/officeDocument/2006/relationships" xmlns:m="http://schemas.openxmlformats.org/officeDocument/2006/math" xmlns:v="urn:schemas-microsoft-com:vml" xmlns:wp14="http://schemas.microsoft.com/office/word/2010/wordprocessingDrawing" xmlns:wp="http://schemas.openxmlformats.org/drawingml/2006/wordprocessingDrawing" xmlns:w10="urn:schemas-microsoft-com:office:word" xmlns:w="http://schemas.openxmlformats.org/wordprocessingml/2006/main" xmlns:w14="http://schemas.microsoft.com/office/word/2010/wordml" xmlns:w15="http://schemas.microsoft.com/office/word/2012/wordml" xmlns:w16cid="http://schemas.microsoft.com/office/word/2016/wordml/cid" xmlns:w16se="http://schemas.microsoft.com/office/word/2015/wordml/symex" xmlns:wpg="http://schemas.microsoft.com/office/word/2010/wordprocessingGroup" xmlns:wpi="http://schemas.microsoft.com/office/word/2010/wordprocessingInk" xmlns:wne="http://schemas.microsoft.com/office/word/2006/wordml" xmlns:wps="http://schemas.microsoft.com/office/word/2010/wordprocessingShape" mc:Ignorable="w14 w15 w16se w16cid wp14">
+<w:hdr xmlns:wpc="http://schemas.microsoft.com/office/word/2010/wordprocessingCanvas" xmlns:cx="http://schemas.microsoft.com/office/drawing/2014/chartex" xmlns:cx1="http://schemas.microsoft.com/office/drawing/2015/9/8/chartex" xmlns:cx2="http://schemas.microsoft.com/office/drawing/2015/10/21/chartex" xmlns:cx3="http://schemas.microsoft.com/office/drawing/2016/5/9/chartex" xmlns:cx4="http://schemas.microsoft.com/office/drawing/2016/5/10/chartex" xmlns:cx5="http://schemas.microsoft.com/office/drawing/2016/5/11/chartex" xmlns:cx6="http://schemas.microsoft.com/office/drawing/2016/5/12/chartex" xmlns:cx7="http://schemas.microsoft.com/office/drawing/2016/5/13/chartex" xmlns:cx8="http://schemas.microsoft.com/office/drawing/2016/5/14/chartex" xmlns:mc="http://schemas.openxmlformats.org/markup-compatibility/2006" xmlns:aink="http://schemas.microsoft.com/office/drawing/2016/ink" xmlns:am3d="http://schemas.microsoft.com/office/drawing/2017/model3d" xmlns:o="urn:schemas-microsoft-com:office:office" xmlns:oel="http://schemas.microsoft.com/office/2019/extlst" xmlns:r="http://schemas.openxmlformats.org/officeDocument/2006/relationships" xmlns:m="http://schemas.openxmlformats.org/officeDocument/2006/math" xmlns:v="urn:schemas-microsoft-com:vml" xmlns:wp14="http://schemas.microsoft.com/office/word/2010/wordprocessingDrawing" xmlns:wp="http://schemas.openxmlformats.org/drawingml/2006/wordprocessingDrawing" xmlns:w10="urn:schemas-microsoft-com:office:word" xmlns:w="http://schemas.openxmlformats.org/wordprocessingml/2006/main" xmlns:w14="http://schemas.microsoft.com/office/word/2010/wordml" xmlns:w15="http://schemas.microsoft.com/office/word/2012/wordml" xmlns:w16cex="http://schemas.microsoft.com/office/word/2018/wordml/cex" xmlns:w16cid="http://schemas.microsoft.com/office/word/2016/wordml/cid" xmlns:w16="http://schemas.microsoft.com/office/word/2018/wordml" xmlns:w16sdtdh="http://schemas.microsoft.com/office/word/2020/wordml/sdtdatahash" xmlns:w16se="http://schemas.microsoft.com/office/word/2015/wordml/symex" xmlns:wpg="http://schemas.microsoft.com/office/word/2010/wordprocessingGroup" xmlns:wpi="http://schemas.microsoft.com/office/word/2010/wordprocessingInk" xmlns:wne="http://schemas.microsoft.com/office/word/2006/wordml" xmlns:wps="http://schemas.microsoft.com/office/word/2010/wordprocessingShape" mc:Ignorable="w14 w15 w16se w16cid w16 w16cex w16sdtdh wp14">
   <w:p>
     <w:pPr>
       <w:pStyle w:val="Kopfzeile"/>
@@ -1179,7 +1435,7 @@
 </file>
 
 <file path=word/header2.xml><?xml version="1.0" encoding="utf-8"?>
-<w:hdr xmlns:wpc="http://schemas.microsoft.com/office/word/2010/wordprocessingCanvas" xmlns:cx="http://schemas.microsoft.com/office/drawing/2014/chartex" xmlns:cx1="http://schemas.microsoft.com/office/drawing/2015/9/8/chartex" xmlns:cx2="http://schemas.microsoft.com/office/drawing/2015/10/21/chartex" xmlns:cx3="http://schemas.microsoft.com/office/drawing/2016/5/9/chartex" xmlns:cx4="http://schemas.microsoft.com/office/drawing/2016/5/10/chartex" xmlns:cx5="http://schemas.microsoft.com/office/drawing/2016/5/11/chartex" xmlns:cx6="http://schemas.microsoft.com/office/drawing/2016/5/12/chartex" xmlns:cx7="http://schemas.microsoft.com/office/drawing/2016/5/13/chartex" xmlns:cx8="http://schemas.microsoft.com/office/drawing/2016/5/14/chartex" xmlns:mc="http://schemas.openxmlformats.org/markup-compatibility/2006" xmlns:aink="http://schemas.microsoft.com/office/drawing/2016/ink" xmlns:am3d="http://schemas.microsoft.com/office/drawing/2017/model3d" xmlns:o="urn:schemas-microsoft-com:office:office" xmlns:r="http://schemas.openxmlformats.org/officeDocument/2006/relationships" xmlns:m="http://schemas.openxmlformats.org/officeDocument/2006/math" xmlns:v="urn:schemas-microsoft-com:vml" xmlns:wp14="http://schemas.microsoft.com/office/word/2010/wordprocessingDrawing" xmlns:wp="http://schemas.openxmlformats.org/drawingml/2006/wordprocessingDrawing" xmlns:w10="urn:schemas-microsoft-com:office:word" xmlns:w="http://schemas.openxmlformats.org/wordprocessingml/2006/main" xmlns:w14="http://schemas.microsoft.com/office/word/2010/wordml" xmlns:w15="http://schemas.microsoft.com/office/word/2012/wordml" xmlns:w16cid="http://schemas.microsoft.com/office/word/2016/wordml/cid" xmlns:w16se="http://schemas.microsoft.com/office/word/2015/wordml/symex" xmlns:wpg="http://schemas.microsoft.com/office/word/2010/wordprocessingGroup" xmlns:wpi="http://schemas.microsoft.com/office/word/2010/wordprocessingInk" xmlns:wne="http://schemas.microsoft.com/office/word/2006/wordml" xmlns:wps="http://schemas.microsoft.com/office/word/2010/wordprocessingShape" mc:Ignorable="w14 w15 w16se w16cid wp14">
+<w:hdr xmlns:wpc="http://schemas.microsoft.com/office/word/2010/wordprocessingCanvas" xmlns:cx="http://schemas.microsoft.com/office/drawing/2014/chartex" xmlns:cx1="http://schemas.microsoft.com/office/drawing/2015/9/8/chartex" xmlns:cx2="http://schemas.microsoft.com/office/drawing/2015/10/21/chartex" xmlns:cx3="http://schemas.microsoft.com/office/drawing/2016/5/9/chartex" xmlns:cx4="http://schemas.microsoft.com/office/drawing/2016/5/10/chartex" xmlns:cx5="http://schemas.microsoft.com/office/drawing/2016/5/11/chartex" xmlns:cx6="http://schemas.microsoft.com/office/drawing/2016/5/12/chartex" xmlns:cx7="http://schemas.microsoft.com/office/drawing/2016/5/13/chartex" xmlns:cx8="http://schemas.microsoft.com/office/drawing/2016/5/14/chartex" xmlns:mc="http://schemas.openxmlformats.org/markup-compatibility/2006" xmlns:aink="http://schemas.microsoft.com/office/drawing/2016/ink" xmlns:am3d="http://schemas.microsoft.com/office/drawing/2017/model3d" xmlns:o="urn:schemas-microsoft-com:office:office" xmlns:oel="http://schemas.microsoft.com/office/2019/extlst" xmlns:r="http://schemas.openxmlformats.org/officeDocument/2006/relationships" xmlns:m="http://schemas.openxmlformats.org/officeDocument/2006/math" xmlns:v="urn:schemas-microsoft-com:vml" xmlns:wp14="http://schemas.microsoft.com/office/word/2010/wordprocessingDrawing" xmlns:wp="http://schemas.openxmlformats.org/drawingml/2006/wordprocessingDrawing" xmlns:w10="urn:schemas-microsoft-com:office:word" xmlns:w="http://schemas.openxmlformats.org/wordprocessingml/2006/main" xmlns:w14="http://schemas.microsoft.com/office/word/2010/wordml" xmlns:w15="http://schemas.microsoft.com/office/word/2012/wordml" xmlns:w16cex="http://schemas.microsoft.com/office/word/2018/wordml/cex" xmlns:w16cid="http://schemas.microsoft.com/office/word/2016/wordml/cid" xmlns:w16="http://schemas.microsoft.com/office/word/2018/wordml" xmlns:w16sdtdh="http://schemas.microsoft.com/office/word/2020/wordml/sdtdatahash" xmlns:w16se="http://schemas.microsoft.com/office/word/2015/wordml/symex" xmlns:wpg="http://schemas.microsoft.com/office/word/2010/wordprocessingGroup" xmlns:wpi="http://schemas.microsoft.com/office/word/2010/wordprocessingInk" xmlns:wne="http://schemas.microsoft.com/office/word/2006/wordml" xmlns:wps="http://schemas.microsoft.com/office/word/2010/wordprocessingShape" mc:Ignorable="w14 w15 w16se w16cid w16 w16cex w16sdtdh wp14">
   <w:p>
     <w:pPr>
       <w:pStyle w:val="Kopfzeile"/>
@@ -1189,7 +1445,7 @@
 </file>
 
 <file path=word/header3.xml><?xml version="1.0" encoding="utf-8"?>
-<w:hdr xmlns:wpc="http://schemas.microsoft.com/office/word/2010/wordprocessingCanvas" xmlns:cx="http://schemas.microsoft.com/office/drawing/2014/chartex" xmlns:cx1="http://schemas.microsoft.com/office/drawing/2015/9/8/chartex" xmlns:cx2="http://schemas.microsoft.com/office/drawing/2015/10/21/chartex" xmlns:cx3="http://schemas.microsoft.com/office/drawing/2016/5/9/chartex" xmlns:cx4="http://schemas.microsoft.com/office/drawing/2016/5/10/chartex" xmlns:cx5="http://schemas.microsoft.com/office/drawing/2016/5/11/chartex" xmlns:cx6="http://schemas.microsoft.com/office/drawing/2016/5/12/chartex" xmlns:cx7="http://schemas.microsoft.com/office/drawing/2016/5/13/chartex" xmlns:cx8="http://schemas.microsoft.com/office/drawing/2016/5/14/chartex" xmlns:mc="http://schemas.openxmlformats.org/markup-compatibility/2006" xmlns:aink="http://schemas.microsoft.com/office/drawing/2016/ink" xmlns:am3d="http://schemas.microsoft.com/office/drawing/2017/model3d" xmlns:o="urn:schemas-microsoft-com:office:office" xmlns:r="http://schemas.openxmlformats.org/officeDocument/2006/relationships" xmlns:m="http://schemas.openxmlformats.org/officeDocument/2006/math" xmlns:v="urn:schemas-microsoft-com:vml" xmlns:wp14="http://schemas.microsoft.com/office/word/2010/wordprocessingDrawing" xmlns:wp="http://schemas.openxmlformats.org/drawingml/2006/wordprocessingDrawing" xmlns:w10="urn:schemas-microsoft-com:office:word" xmlns:w="http://schemas.openxmlformats.org/wordprocessingml/2006/main" xmlns:w14="http://schemas.microsoft.com/office/word/2010/wordml" xmlns:w15="http://schemas.microsoft.com/office/word/2012/wordml" xmlns:w16cid="http://schemas.microsoft.com/office/word/2016/wordml/cid" xmlns:w16se="http://schemas.microsoft.com/office/word/2015/wordml/symex" xmlns:wpg="http://schemas.microsoft.com/office/word/2010/wordprocessingGroup" xmlns:wpi="http://schemas.microsoft.com/office/word/2010/wordprocessingInk" xmlns:wne="http://schemas.microsoft.com/office/word/2006/wordml" xmlns:wps="http://schemas.microsoft.com/office/word/2010/wordprocessingShape" mc:Ignorable="w14 w15 w16se w16cid wp14">
+<w:hdr xmlns:wpc="http://schemas.microsoft.com/office/word/2010/wordprocessingCanvas" xmlns:cx="http://schemas.microsoft.com/office/drawing/2014/chartex" xmlns:cx1="http://schemas.microsoft.com/office/drawing/2015/9/8/chartex" xmlns:cx2="http://schemas.microsoft.com/office/drawing/2015/10/21/chartex" xmlns:cx3="http://schemas.microsoft.com/office/drawing/2016/5/9/chartex" xmlns:cx4="http://schemas.microsoft.com/office/drawing/2016/5/10/chartex" xmlns:cx5="http://schemas.microsoft.com/office/drawing/2016/5/11/chartex" xmlns:cx6="http://schemas.microsoft.com/office/drawing/2016/5/12/chartex" xmlns:cx7="http://schemas.microsoft.com/office/drawing/2016/5/13/chartex" xmlns:cx8="http://schemas.microsoft.com/office/drawing/2016/5/14/chartex" xmlns:mc="http://schemas.openxmlformats.org/markup-compatibility/2006" xmlns:aink="http://schemas.microsoft.com/office/drawing/2016/ink" xmlns:am3d="http://schemas.microsoft.com/office/drawing/2017/model3d" xmlns:o="urn:schemas-microsoft-com:office:office" xmlns:oel="http://schemas.microsoft.com/office/2019/extlst" xmlns:r="http://schemas.openxmlformats.org/officeDocument/2006/relationships" xmlns:m="http://schemas.openxmlformats.org/officeDocument/2006/math" xmlns:v="urn:schemas-microsoft-com:vml" xmlns:wp14="http://schemas.microsoft.com/office/word/2010/wordprocessingDrawing" xmlns:wp="http://schemas.openxmlformats.org/drawingml/2006/wordprocessingDrawing" xmlns:w10="urn:schemas-microsoft-com:office:word" xmlns:w="http://schemas.openxmlformats.org/wordprocessingml/2006/main" xmlns:w14="http://schemas.microsoft.com/office/word/2010/wordml" xmlns:w15="http://schemas.microsoft.com/office/word/2012/wordml" xmlns:w16cex="http://schemas.microsoft.com/office/word/2018/wordml/cex" xmlns:w16cid="http://schemas.microsoft.com/office/word/2016/wordml/cid" xmlns:w16="http://schemas.microsoft.com/office/word/2018/wordml" xmlns:w16sdtdh="http://schemas.microsoft.com/office/word/2020/wordml/sdtdatahash" xmlns:w16se="http://schemas.microsoft.com/office/word/2015/wordml/symex" xmlns:wpg="http://schemas.microsoft.com/office/word/2010/wordprocessingGroup" xmlns:wpi="http://schemas.microsoft.com/office/word/2010/wordprocessingInk" xmlns:wne="http://schemas.microsoft.com/office/word/2006/wordml" xmlns:wps="http://schemas.microsoft.com/office/word/2010/wordprocessingShape" mc:Ignorable="w14 w15 w16se w16cid w16 w16cex w16sdtdh wp14">
   <w:p>
     <w:pPr>
       <w:pStyle w:val="Kopfzeile"/>
@@ -1199,7 +1455,7 @@
 </file>
 
 <file path=word/numbering.xml><?xml version="1.0" encoding="utf-8"?>
-<w:numbering xmlns:wpc="http://schemas.microsoft.com/office/word/2010/wordprocessingCanvas" xmlns:cx="http://schemas.microsoft.com/office/drawing/2014/chartex" xmlns:cx1="http://schemas.microsoft.com/office/drawing/2015/9/8/chartex" xmlns:cx2="http://schemas.microsoft.com/office/drawing/2015/10/21/chartex" xmlns:cx3="http://schemas.microsoft.com/office/drawing/2016/5/9/chartex" xmlns:cx4="http://schemas.microsoft.com/office/drawing/2016/5/10/chartex" xmlns:cx5="http://schemas.microsoft.com/office/drawing/2016/5/11/chartex" xmlns:cx6="http://schemas.microsoft.com/office/drawing/2016/5/12/chartex" xmlns:cx7="http://schemas.microsoft.com/office/drawing/2016/5/13/chartex" xmlns:cx8="http://schemas.microsoft.com/office/drawing/2016/5/14/chartex" xmlns:mc="http://schemas.openxmlformats.org/markup-compatibility/2006" xmlns:aink="http://schemas.microsoft.com/office/drawing/2016/ink" xmlns:am3d="http://schemas.microsoft.com/office/drawing/2017/model3d" xmlns:o="urn:schemas-microsoft-com:office:office" xmlns:r="http://schemas.openxmlformats.org/officeDocument/2006/relationships" xmlns:m="http://schemas.openxmlformats.org/officeDocument/2006/math" xmlns:v="urn:schemas-microsoft-com:vml" xmlns:wp14="http://schemas.microsoft.com/office/word/2010/wordprocessingDrawing" xmlns:wp="http://schemas.openxmlformats.org/drawingml/2006/wordprocessingDrawing" xmlns:w10="urn:schemas-microsoft-com:office:word" xmlns:w="http://schemas.openxmlformats.org/wordprocessingml/2006/main" xmlns:w14="http://schemas.microsoft.com/office/word/2010/wordml" xmlns:w15="http://schemas.microsoft.com/office/word/2012/wordml" xmlns:w16cid="http://schemas.microsoft.com/office/word/2016/wordml/cid" xmlns:w16se="http://schemas.microsoft.com/office/word/2015/wordml/symex" xmlns:wpg="http://schemas.microsoft.com/office/word/2010/wordprocessingGroup" xmlns:wpi="http://schemas.microsoft.com/office/word/2010/wordprocessingInk" xmlns:wne="http://schemas.microsoft.com/office/word/2006/wordml" xmlns:wps="http://schemas.microsoft.com/office/word/2010/wordprocessingShape" mc:Ignorable="w14 w15 w16se w16cid wp14">
+<w:numbering xmlns:wpc="http://schemas.microsoft.com/office/word/2010/wordprocessingCanvas" xmlns:cx="http://schemas.microsoft.com/office/drawing/2014/chartex" xmlns:cx1="http://schemas.microsoft.com/office/drawing/2015/9/8/chartex" xmlns:cx2="http://schemas.microsoft.com/office/drawing/2015/10/21/chartex" xmlns:cx3="http://schemas.microsoft.com/office/drawing/2016/5/9/chartex" xmlns:cx4="http://schemas.microsoft.com/office/drawing/2016/5/10/chartex" xmlns:cx5="http://schemas.microsoft.com/office/drawing/2016/5/11/chartex" xmlns:cx6="http://schemas.microsoft.com/office/drawing/2016/5/12/chartex" xmlns:cx7="http://schemas.microsoft.com/office/drawing/2016/5/13/chartex" xmlns:cx8="http://schemas.microsoft.com/office/drawing/2016/5/14/chartex" xmlns:mc="http://schemas.openxmlformats.org/markup-compatibility/2006" xmlns:aink="http://schemas.microsoft.com/office/drawing/2016/ink" xmlns:am3d="http://schemas.microsoft.com/office/drawing/2017/model3d" xmlns:o="urn:schemas-microsoft-com:office:office" xmlns:oel="http://schemas.microsoft.com/office/2019/extlst" xmlns:r="http://schemas.openxmlformats.org/officeDocument/2006/relationships" xmlns:m="http://schemas.openxmlformats.org/officeDocument/2006/math" xmlns:v="urn:schemas-microsoft-com:vml" xmlns:wp14="http://schemas.microsoft.com/office/word/2010/wordprocessingDrawing" xmlns:wp="http://schemas.openxmlformats.org/drawingml/2006/wordprocessingDrawing" xmlns:w10="urn:schemas-microsoft-com:office:word" xmlns:w="http://schemas.openxmlformats.org/wordprocessingml/2006/main" xmlns:w14="http://schemas.microsoft.com/office/word/2010/wordml" xmlns:w15="http://schemas.microsoft.com/office/word/2012/wordml" xmlns:w16cex="http://schemas.microsoft.com/office/word/2018/wordml/cex" xmlns:w16cid="http://schemas.microsoft.com/office/word/2016/wordml/cid" xmlns:w16="http://schemas.microsoft.com/office/word/2018/wordml" xmlns:w16sdtdh="http://schemas.microsoft.com/office/word/2020/wordml/sdtdatahash" xmlns:w16se="http://schemas.microsoft.com/office/word/2015/wordml/symex" xmlns:wpg="http://schemas.microsoft.com/office/word/2010/wordprocessingGroup" xmlns:wpi="http://schemas.microsoft.com/office/word/2010/wordprocessingInk" xmlns:wne="http://schemas.microsoft.com/office/word/2006/wordml" xmlns:wps="http://schemas.microsoft.com/office/word/2010/wordprocessingShape" mc:Ignorable="w14 w15 w16se w16cid w16 w16cex w16sdtdh wp14">
   <w:abstractNum w:abstractNumId="0" w15:restartNumberingAfterBreak="0">
     <w:nsid w:val="07EC0CD8"/>
     <w:multiLevelType w:val="hybridMultilevel"/>
@@ -3117,65 +3373,65 @@
       </w:rPr>
     </w:lvl>
   </w:abstractNum>
-  <w:num w:numId="1">
+  <w:num w:numId="1" w16cid:durableId="1537278944">
     <w:abstractNumId w:val="0"/>
   </w:num>
-  <w:num w:numId="2">
+  <w:num w:numId="2" w16cid:durableId="1836646513">
     <w:abstractNumId w:val="9"/>
   </w:num>
-  <w:num w:numId="3">
+  <w:num w:numId="3" w16cid:durableId="1315527670">
     <w:abstractNumId w:val="14"/>
   </w:num>
-  <w:num w:numId="4">
+  <w:num w:numId="4" w16cid:durableId="1897429497">
     <w:abstractNumId w:val="8"/>
   </w:num>
-  <w:num w:numId="5">
+  <w:num w:numId="5" w16cid:durableId="1779106728">
     <w:abstractNumId w:val="6"/>
   </w:num>
-  <w:num w:numId="6">
+  <w:num w:numId="6" w16cid:durableId="1868635493">
     <w:abstractNumId w:val="11"/>
   </w:num>
-  <w:num w:numId="7">
+  <w:num w:numId="7" w16cid:durableId="1146700742">
     <w:abstractNumId w:val="10"/>
   </w:num>
-  <w:num w:numId="8">
+  <w:num w:numId="8" w16cid:durableId="669137643">
     <w:abstractNumId w:val="3"/>
   </w:num>
-  <w:num w:numId="9">
+  <w:num w:numId="9" w16cid:durableId="1406491825">
     <w:abstractNumId w:val="1"/>
   </w:num>
-  <w:num w:numId="10">
+  <w:num w:numId="10" w16cid:durableId="1163273457">
     <w:abstractNumId w:val="13"/>
   </w:num>
-  <w:num w:numId="11">
+  <w:num w:numId="11" w16cid:durableId="217907503">
     <w:abstractNumId w:val="16"/>
   </w:num>
-  <w:num w:numId="12">
+  <w:num w:numId="12" w16cid:durableId="935445">
     <w:abstractNumId w:val="7"/>
   </w:num>
-  <w:num w:numId="13">
+  <w:num w:numId="13" w16cid:durableId="1419012238">
     <w:abstractNumId w:val="12"/>
   </w:num>
-  <w:num w:numId="14">
+  <w:num w:numId="14" w16cid:durableId="1678312951">
     <w:abstractNumId w:val="4"/>
   </w:num>
-  <w:num w:numId="15">
+  <w:num w:numId="15" w16cid:durableId="1292829618">
     <w:abstractNumId w:val="15"/>
   </w:num>
-  <w:num w:numId="16">
+  <w:num w:numId="16" w16cid:durableId="1642423909">
     <w:abstractNumId w:val="2"/>
   </w:num>
-  <w:num w:numId="17">
+  <w:num w:numId="17" w16cid:durableId="2511287">
     <w:abstractNumId w:val="5"/>
   </w:num>
-  <w:num w:numId="18">
+  <w:num w:numId="18" w16cid:durableId="437336387">
     <w:abstractNumId w:val="17"/>
   </w:num>
 </w:numbering>
 </file>
 
 <file path=word/styles.xml><?xml version="1.0" encoding="utf-8"?>
-<w:styles xmlns:mc="http://schemas.openxmlformats.org/markup-compatibility/2006" xmlns:r="http://schemas.openxmlformats.org/officeDocument/2006/relationships" xmlns:w="http://schemas.openxmlformats.org/wordprocessingml/2006/main" xmlns:w14="http://schemas.microsoft.com/office/word/2010/wordml" xmlns:w15="http://schemas.microsoft.com/office/word/2012/wordml" xmlns:w16cid="http://schemas.microsoft.com/office/word/2016/wordml/cid" xmlns:w16se="http://schemas.microsoft.com/office/word/2015/wordml/symex" mc:Ignorable="w14 w15 w16se w16cid">
+<w:styles xmlns:mc="http://schemas.openxmlformats.org/markup-compatibility/2006" xmlns:r="http://schemas.openxmlformats.org/officeDocument/2006/relationships" xmlns:w="http://schemas.openxmlformats.org/wordprocessingml/2006/main" xmlns:w14="http://schemas.microsoft.com/office/word/2010/wordml" xmlns:w15="http://schemas.microsoft.com/office/word/2012/wordml" xmlns:w16cex="http://schemas.microsoft.com/office/word/2018/wordml/cex" xmlns:w16cid="http://schemas.microsoft.com/office/word/2016/wordml/cid" xmlns:w16="http://schemas.microsoft.com/office/word/2018/wordml" xmlns:w16sdtdh="http://schemas.microsoft.com/office/word/2020/wordml/sdtdatahash" xmlns:w16se="http://schemas.microsoft.com/office/word/2015/wordml/symex" mc:Ignorable="w14 w15 w16se w16cid w16 w16cex w16sdtdh">
   <w:docDefaults>
     <w:rPrDefault>
       <w:rPr>
@@ -3193,7 +3449,7 @@
       </w:pPr>
     </w:pPrDefault>
   </w:docDefaults>
-  <w:latentStyles w:defLockedState="0" w:defUIPriority="99" w:defSemiHidden="0" w:defUnhideWhenUsed="0" w:defQFormat="0" w:count="375">
+  <w:latentStyles w:defLockedState="0" w:defUIPriority="99" w:defSemiHidden="0" w:defUnhideWhenUsed="0" w:defQFormat="0" w:count="376">
     <w:lsdException w:name="Normal" w:uiPriority="0" w:qFormat="1"/>
     <w:lsdException w:name="heading 1" w:uiPriority="9" w:qFormat="1"/>
     <w:lsdException w:name="heading 2" w:semiHidden="1" w:uiPriority="9" w:unhideWhenUsed="1" w:qFormat="1"/>
@@ -3569,6 +3825,7 @@
     <w:lsdException w:name="Smart Hyperlink" w:semiHidden="1" w:unhideWhenUsed="1"/>
     <w:lsdException w:name="Hashtag" w:semiHidden="1" w:unhideWhenUsed="1"/>
     <w:lsdException w:name="Unresolved Mention" w:semiHidden="1" w:unhideWhenUsed="1"/>
+    <w:lsdException w:name="Smart Link" w:semiHidden="1" w:unhideWhenUsed="1"/>
   </w:latentStyles>
   <w:style w:type="paragraph" w:default="1" w:styleId="Standard">
     <w:name w:val="Normal"/>

</xml_diff>